<commit_message>
fix: Type binding SubType
</commit_message>
<xml_diff>
--- a/Inventory Kwok/InventoryApp/InventoryApp/bin/Debug/Ведомость инвентаризации.docx
+++ b/Inventory Kwok/InventoryApp/InventoryApp/bin/Debug/Ведомость инвентаризации.docx
@@ -4,7 +4,7 @@
   <w:body>
     <w:tbl>
       <w:tblPr>
-        <w:tblW w:w="0" w:type="auto"/>
+        <w:tblW w:w="5000" w:type="pct"/>
         <w:tblBorders>
           <w:top w:val="single" w:sz="4" w:space="0" w:color="auto"/>
           <w:left w:val="single" w:sz="4" w:space="0" w:color="auto"/>
@@ -13,26 +13,38 @@
           <w:insideH w:val="single" w:sz="4" w:space="0" w:color="auto"/>
           <w:insideV w:val="single" w:sz="4" w:space="0" w:color="auto"/>
         </w:tblBorders>
-        <w:tblLayout w:type="fixed"/>
         <w:tblLook w:val="0000" w:firstRow="0" w:lastRow="0" w:firstColumn="0" w:lastColumn="0" w:noHBand="0" w:noVBand="0"/>
+        <w:tblCaption w:val="Ведомость инвентаризации"/>
       </w:tblPr>
       <w:tblGrid>
-        <w:gridCol w:w="584"/>
-        <w:gridCol w:w="584"/>
-        <w:gridCol w:w="584"/>
-        <w:gridCol w:w="584"/>
-        <w:gridCol w:w="584"/>
-        <w:gridCol w:w="585"/>
-        <w:gridCol w:w="585"/>
-        <w:gridCol w:w="585"/>
-        <w:gridCol w:w="585"/>
-        <w:gridCol w:w="585"/>
-        <w:gridCol w:w="585"/>
-        <w:gridCol w:w="585"/>
-        <w:gridCol w:w="585"/>
-        <w:gridCol w:w="585"/>
-        <w:gridCol w:w="585"/>
-        <w:gridCol w:w="585"/>
+        <w:gridCol w:w="513"/>
+        <w:gridCol w:w="231"/>
+        <w:gridCol w:w="420"/>
+        <w:gridCol w:w="220"/>
+        <w:gridCol w:w="438"/>
+        <w:gridCol w:w="216"/>
+        <w:gridCol w:w="317"/>
+        <w:gridCol w:w="419"/>
+        <w:gridCol w:w="238"/>
+        <w:gridCol w:w="430"/>
+        <w:gridCol w:w="216"/>
+        <w:gridCol w:w="325"/>
+        <w:gridCol w:w="216"/>
+        <w:gridCol w:w="262"/>
+        <w:gridCol w:w="299"/>
+        <w:gridCol w:w="287"/>
+        <w:gridCol w:w="467"/>
+        <w:gridCol w:w="768"/>
+        <w:gridCol w:w="412"/>
+        <w:gridCol w:w="300"/>
+        <w:gridCol w:w="250"/>
+        <w:gridCol w:w="294"/>
+        <w:gridCol w:w="229"/>
+        <w:gridCol w:w="314"/>
+        <w:gridCol w:w="276"/>
+        <w:gridCol w:w="406"/>
+        <w:gridCol w:w="216"/>
+        <w:gridCol w:w="366"/>
       </w:tblGrid>
       <w:tr>
         <w:tblPrEx>
@@ -43,175 +55,604 @@
         </w:tblPrEx>
         <w:tc>
           <w:tcPr>
-            <w:tcW w:w="584" w:type="dxa"/>
-            <w:shd w:val="clear" w:color="auto" w:fill="auto"/>
-          </w:tcPr>
-          <w:p>
-            <w:r>
-              <w:t>Test</w:t>
-            </w:r>
-          </w:p>
-        </w:tc>
-        <w:tc>
-          <w:tcPr>
-            <w:tcW w:w="584" w:type="dxa"/>
-            <w:shd w:val="clear" w:color="auto" w:fill="auto"/>
-          </w:tcPr>
-          <w:p>
-            <w:r>
-              <w:t xml:space="preserve">12345     </w:t>
-            </w:r>
-          </w:p>
-        </w:tc>
-        <w:tc>
-          <w:tcPr>
-            <w:tcW w:w="584" w:type="dxa"/>
-            <w:shd w:val="clear" w:color="auto" w:fill="auto"/>
-          </w:tcPr>
-          <w:p>
-            <w:r>
+            <w:tcW w:w="298" w:type="pct"/>
+            <w:shd w:val="clear" w:color="auto" w:fill="auto"/>
+          </w:tcPr>
+          <w:p>
+            <w:pPr>
+              <w:rPr>
+                <w:sz w:val="20"/>
+              </w:rPr>
+            </w:pPr>
+            <w:r>
+              <w:rPr>
+                <w:sz w:val="20"/>
+              </w:rPr>
+              <w:t>Наименование</w:t>
+            </w:r>
+          </w:p>
+        </w:tc>
+        <w:tc>
+          <w:tcPr>
+            <w:tcW w:w="366" w:type="pct"/>
+            <w:gridSpan w:val="2"/>
+            <w:shd w:val="clear" w:color="auto" w:fill="auto"/>
+          </w:tcPr>
+          <w:p>
+            <w:pPr>
+              <w:rPr>
+                <w:sz w:val="20"/>
+              </w:rPr>
+            </w:pPr>
+            <w:r>
+              <w:rPr>
+                <w:sz w:val="20"/>
+              </w:rPr>
+              <w:t>Инвентарный номер</w:t>
+            </w:r>
+          </w:p>
+        </w:tc>
+        <w:tc>
+          <w:tcPr>
+            <w:tcW w:w="370" w:type="pct"/>
+            <w:gridSpan w:val="2"/>
+            <w:shd w:val="clear" w:color="auto" w:fill="auto"/>
+          </w:tcPr>
+          <w:p>
+            <w:pPr>
+              <w:rPr>
+                <w:sz w:val="20"/>
+              </w:rPr>
+            </w:pPr>
+            <w:r>
+              <w:rPr>
+                <w:sz w:val="20"/>
+              </w:rPr>
+              <w:t>Дата ввода в эксплуатацию</w:t>
+            </w:r>
+          </w:p>
+        </w:tc>
+        <w:tc>
+          <w:tcPr>
+            <w:tcW w:w="294" w:type="pct"/>
+            <w:gridSpan w:val="2"/>
+            <w:shd w:val="clear" w:color="auto" w:fill="auto"/>
+          </w:tcPr>
+          <w:p>
+            <w:pPr>
+              <w:rPr>
+                <w:sz w:val="20"/>
+              </w:rPr>
+            </w:pPr>
+            <w:r>
+              <w:rPr>
+                <w:sz w:val="20"/>
+              </w:rPr>
+              <w:t>Срок службы</w:t>
+            </w:r>
+          </w:p>
+        </w:tc>
+        <w:tc>
+          <w:tcPr>
+            <w:tcW w:w="363" w:type="pct"/>
+            <w:gridSpan w:val="2"/>
+            <w:shd w:val="clear" w:color="auto" w:fill="auto"/>
+          </w:tcPr>
+          <w:p>
+            <w:pPr>
+              <w:rPr>
+                <w:sz w:val="20"/>
+              </w:rPr>
+            </w:pPr>
+            <w:r>
+              <w:rPr>
+                <w:sz w:val="20"/>
+              </w:rPr>
+              <w:t>Возможность списания</w:t>
+            </w:r>
+          </w:p>
+        </w:tc>
+        <w:tc>
+          <w:tcPr>
+            <w:tcW w:w="277" w:type="pct"/>
+            <w:gridSpan w:val="2"/>
+            <w:shd w:val="clear" w:color="auto" w:fill="auto"/>
+          </w:tcPr>
+          <w:p>
+            <w:pPr>
+              <w:rPr>
+                <w:sz w:val="20"/>
+              </w:rPr>
+            </w:pPr>
+            <w:r>
+              <w:rPr>
+                <w:sz w:val="20"/>
+              </w:rPr>
+              <w:t>Тип</w:t>
+            </w:r>
+          </w:p>
+        </w:tc>
+        <w:tc>
+          <w:tcPr>
+            <w:tcW w:w="335" w:type="pct"/>
+            <w:gridSpan w:val="2"/>
+            <w:shd w:val="clear" w:color="auto" w:fill="auto"/>
+          </w:tcPr>
+          <w:p>
+            <w:pPr>
+              <w:rPr>
+                <w:sz w:val="20"/>
+              </w:rPr>
+            </w:pPr>
+            <w:r>
+              <w:rPr>
+                <w:sz w:val="20"/>
+              </w:rPr>
+              <w:t>Подтип</w:t>
+            </w:r>
+          </w:p>
+        </w:tc>
+        <w:tc>
+          <w:tcPr>
+            <w:tcW w:w="807" w:type="pct"/>
+            <w:gridSpan w:val="4"/>
+            <w:shd w:val="clear" w:color="auto" w:fill="auto"/>
+          </w:tcPr>
+          <w:p>
+            <w:pPr>
+              <w:rPr>
+                <w:sz w:val="20"/>
+              </w:rPr>
+            </w:pPr>
+            <w:r>
+              <w:rPr>
+                <w:sz w:val="20"/>
+              </w:rPr>
+              <w:t>Комплектующие</w:t>
+            </w:r>
+          </w:p>
+        </w:tc>
+        <w:tc>
+          <w:tcPr>
+            <w:tcW w:w="378" w:type="pct"/>
+            <w:shd w:val="clear" w:color="auto" w:fill="auto"/>
+          </w:tcPr>
+          <w:p>
+            <w:pPr>
+              <w:rPr>
+                <w:sz w:val="20"/>
+              </w:rPr>
+            </w:pPr>
+            <w:r>
+              <w:rPr>
+                <w:sz w:val="20"/>
+              </w:rPr>
+              <w:t>Документация</w:t>
+            </w:r>
+          </w:p>
+        </w:tc>
+        <w:tc>
+          <w:tcPr>
+            <w:tcW w:w="327" w:type="pct"/>
+            <w:gridSpan w:val="2"/>
+            <w:shd w:val="clear" w:color="auto" w:fill="auto"/>
+          </w:tcPr>
+          <w:p>
+            <w:pPr>
+              <w:rPr>
+                <w:sz w:val="20"/>
+              </w:rPr>
+            </w:pPr>
+            <w:r>
+              <w:rPr>
+                <w:sz w:val="20"/>
+              </w:rPr>
+              <w:t>Состояние</w:t>
+            </w:r>
+          </w:p>
+        </w:tc>
+        <w:tc>
+          <w:tcPr>
+            <w:tcW w:w="281" w:type="pct"/>
+            <w:gridSpan w:val="2"/>
+            <w:shd w:val="clear" w:color="auto" w:fill="auto"/>
+          </w:tcPr>
+          <w:p>
+            <w:pPr>
+              <w:rPr>
+                <w:sz w:val="20"/>
+              </w:rPr>
+            </w:pPr>
+            <w:r>
+              <w:rPr>
+                <w:sz w:val="20"/>
+              </w:rPr>
+              <w:t>Номер акта</w:t>
+            </w:r>
+          </w:p>
+        </w:tc>
+        <w:tc>
+          <w:tcPr>
+            <w:tcW w:w="257" w:type="pct"/>
+            <w:gridSpan w:val="2"/>
+            <w:shd w:val="clear" w:color="auto" w:fill="auto"/>
+          </w:tcPr>
+          <w:p>
+            <w:pPr>
+              <w:rPr>
+                <w:sz w:val="20"/>
+              </w:rPr>
+            </w:pPr>
+            <w:r>
+              <w:rPr>
+                <w:sz w:val="20"/>
+              </w:rPr>
+              <w:t>Дата акта</w:t>
+            </w:r>
+          </w:p>
+        </w:tc>
+        <w:tc>
+          <w:tcPr>
+            <w:tcW w:w="385" w:type="pct"/>
+            <w:gridSpan w:val="2"/>
+            <w:shd w:val="clear" w:color="auto" w:fill="auto"/>
+          </w:tcPr>
+          <w:p>
+            <w:pPr>
+              <w:rPr>
+                <w:sz w:val="20"/>
+              </w:rPr>
+            </w:pPr>
+            <w:r>
+              <w:rPr>
+                <w:sz w:val="20"/>
+              </w:rPr>
+              <w:t>Ответственный</w:t>
+            </w:r>
+          </w:p>
+        </w:tc>
+        <w:tc>
+          <w:tcPr>
+            <w:tcW w:w="262" w:type="pct"/>
+            <w:gridSpan w:val="2"/>
+            <w:shd w:val="clear" w:color="auto" w:fill="auto"/>
+          </w:tcPr>
+          <w:p>
+            <w:pPr>
+              <w:rPr>
+                <w:sz w:val="20"/>
+              </w:rPr>
+            </w:pPr>
+            <w:r>
+              <w:rPr>
+                <w:sz w:val="20"/>
+              </w:rPr>
+              <w:t>Цена</w:t>
+            </w:r>
+          </w:p>
+        </w:tc>
+      </w:tr>
+      <w:tr>
+        <w:tblPrEx>
+          <w:tblCellMar>
+            <w:top w:w="0" w:type="dxa"/>
+            <w:bottom w:w="0" w:type="dxa"/>
+          </w:tblCellMar>
+        </w:tblPrEx>
+        <w:tc>
+          <w:tcPr>
+            <w:tcW w:w="373" w:type="pct"/>
+            <w:gridSpan w:val="2"/>
+            <w:shd w:val="clear" w:color="auto" w:fill="auto"/>
+          </w:tcPr>
+          <w:p>
+            <w:pPr>
+              <w:rPr>
+                <w:sz w:val="20"/>
+              </w:rPr>
+            </w:pPr>
+            <w:r>
+              <w:rPr>
+                <w:sz w:val="20"/>
+              </w:rPr>
+              <w:t>Что-то там</w:t>
+            </w:r>
+          </w:p>
+        </w:tc>
+        <w:tc>
+          <w:tcPr>
+            <w:tcW w:w="352" w:type="pct"/>
+            <w:gridSpan w:val="2"/>
+            <w:shd w:val="clear" w:color="auto" w:fill="auto"/>
+          </w:tcPr>
+          <w:p>
+            <w:pPr>
+              <w:rPr>
+                <w:sz w:val="20"/>
+              </w:rPr>
+            </w:pPr>
+            <w:r>
+              <w:rPr>
+                <w:sz w:val="20"/>
+              </w:rPr>
+              <w:t xml:space="preserve">99283     </w:t>
+            </w:r>
+          </w:p>
+        </w:tc>
+        <w:tc>
+          <w:tcPr>
+            <w:tcW w:w="322" w:type="pct"/>
+            <w:gridSpan w:val="2"/>
+            <w:shd w:val="clear" w:color="auto" w:fill="auto"/>
+          </w:tcPr>
+          <w:p>
+            <w:pPr>
+              <w:rPr>
+                <w:sz w:val="20"/>
+              </w:rPr>
+            </w:pPr>
+            <w:r>
+              <w:rPr>
+                <w:sz w:val="20"/>
+              </w:rPr>
               <w:t>12:00:00 AM</w:t>
             </w:r>
           </w:p>
         </w:tc>
         <w:tc>
           <w:tcPr>
-            <w:tcW w:w="584" w:type="dxa"/>
-            <w:shd w:val="clear" w:color="auto" w:fill="auto"/>
-          </w:tcPr>
-          <w:p>
-            <w:r>
-              <w:t>10</w:t>
-            </w:r>
-          </w:p>
-        </w:tc>
-        <w:tc>
-          <w:tcPr>
-            <w:tcW w:w="584" w:type="dxa"/>
-            <w:shd w:val="clear" w:color="auto" w:fill="auto"/>
-          </w:tcPr>
-          <w:p>
-            <w:r>
+            <w:tcW w:w="283" w:type="pct"/>
+            <w:shd w:val="clear" w:color="auto" w:fill="auto"/>
+          </w:tcPr>
+          <w:p>
+            <w:pPr>
+              <w:rPr>
+                <w:sz w:val="20"/>
+              </w:rPr>
+            </w:pPr>
+            <w:r>
+              <w:rPr>
+                <w:sz w:val="20"/>
+              </w:rPr>
+              <w:t>7</w:t>
+            </w:r>
+          </w:p>
+        </w:tc>
+        <w:tc>
+          <w:tcPr>
+            <w:tcW w:w="292" w:type="pct"/>
+            <w:shd w:val="clear" w:color="auto" w:fill="auto"/>
+          </w:tcPr>
+          <w:p>
+            <w:pPr>
+              <w:rPr>
+                <w:sz w:val="20"/>
+              </w:rPr>
+            </w:pPr>
+            <w:r>
+              <w:rPr>
+                <w:sz w:val="20"/>
+              </w:rPr>
               <w:t>ДА</w:t>
             </w:r>
           </w:p>
         </w:tc>
         <w:tc>
           <w:tcPr>
-            <w:tcW w:w="585" w:type="dxa"/>
-            <w:shd w:val="clear" w:color="auto" w:fill="auto"/>
-          </w:tcPr>
-          <w:p>
-            <w:r>
+            <w:tcW w:w="332" w:type="pct"/>
+            <w:gridSpan w:val="2"/>
+            <w:shd w:val="clear" w:color="auto" w:fill="auto"/>
+          </w:tcPr>
+          <w:p>
+            <w:pPr>
+              <w:rPr>
+                <w:sz w:val="20"/>
+              </w:rPr>
+            </w:pPr>
+            <w:r>
+              <w:rPr>
+                <w:sz w:val="20"/>
+              </w:rPr>
               <w:t>Техническое оборудование (устройство)</w:t>
             </w:r>
           </w:p>
         </w:tc>
         <w:tc>
           <w:tcPr>
-            <w:tcW w:w="585" w:type="dxa"/>
-            <w:shd w:val="clear" w:color="auto" w:fill="auto"/>
-          </w:tcPr>
-          <w:p>
-            <w:r>
+            <w:tcW w:w="278" w:type="pct"/>
+            <w:gridSpan w:val="2"/>
+            <w:shd w:val="clear" w:color="auto" w:fill="auto"/>
+          </w:tcPr>
+          <w:p>
+            <w:pPr>
+              <w:rPr>
+                <w:sz w:val="20"/>
+              </w:rPr>
+            </w:pPr>
+            <w:r>
+              <w:rPr>
+                <w:sz w:val="20"/>
+              </w:rPr>
               <w:t>Ноутбук</w:t>
             </w:r>
           </w:p>
         </w:tc>
         <w:tc>
           <w:tcPr>
-            <w:tcW w:w="585" w:type="dxa"/>
-            <w:shd w:val="clear" w:color="auto" w:fill="auto"/>
-          </w:tcPr>
-          <w:p>
-            <w:r>
-              <w:t>Test</w:t>
-            </w:r>
-          </w:p>
-        </w:tc>
-        <w:tc>
-          <w:tcPr>
-            <w:tcW w:w="585" w:type="dxa"/>
-            <w:shd w:val="clear" w:color="auto" w:fill="auto"/>
-          </w:tcPr>
-          <w:p>
-            <w:r>
-              <w:t>12345</w:t>
-            </w:r>
-          </w:p>
-        </w:tc>
-        <w:tc>
-          <w:tcPr>
-            <w:tcW w:w="585" w:type="dxa"/>
-            <w:shd w:val="clear" w:color="auto" w:fill="auto"/>
-          </w:tcPr>
-          <w:p>
-            <w:r>
-              <w:t>C:\Users\thevc\Documents\my work\github\thevckit-dotnet\Inventory Kwok\InventoryApp\InventoryApp\bin\Debug\ведомость.docx</w:t>
-            </w:r>
-          </w:p>
-        </w:tc>
-        <w:tc>
-          <w:tcPr>
-            <w:tcW w:w="585" w:type="dxa"/>
-            <w:shd w:val="clear" w:color="auto" w:fill="auto"/>
-          </w:tcPr>
-          <w:p>
-            <w:r>
+            <w:tcW w:w="292" w:type="pct"/>
+            <w:gridSpan w:val="2"/>
+            <w:shd w:val="clear" w:color="auto" w:fill="auto"/>
+          </w:tcPr>
+          <w:p>
+            <w:pPr>
+              <w:rPr>
+                <w:sz w:val="20"/>
+              </w:rPr>
+            </w:pPr>
+            <w:r>
+              <w:rPr>
+                <w:sz w:val="20"/>
+              </w:rPr>
+              <w:t>1018</w:t>
+            </w:r>
+          </w:p>
+        </w:tc>
+        <w:tc>
+          <w:tcPr>
+            <w:tcW w:w="151" w:type="pct"/>
+            <w:shd w:val="clear" w:color="auto" w:fill="auto"/>
+          </w:tcPr>
+          <w:p>
+            <w:pPr>
+              <w:rPr>
+                <w:sz w:val="20"/>
+              </w:rPr>
+            </w:pPr>
+            <w:r>
+              <w:rPr>
+                <w:sz w:val="20"/>
+              </w:rPr>
+              <w:t>Title</w:t>
+            </w:r>
+          </w:p>
+        </w:tc>
+        <w:tc>
+          <w:tcPr>
+            <w:tcW w:w="248" w:type="pct"/>
+            <w:shd w:val="clear" w:color="auto" w:fill="auto"/>
+          </w:tcPr>
+          <w:p>
+            <w:pPr>
+              <w:rPr>
+                <w:sz w:val="20"/>
+              </w:rPr>
+            </w:pPr>
+            <w:r>
+              <w:rPr>
+                <w:sz w:val="20"/>
+              </w:rPr>
+              <w:t>123</w:t>
+            </w:r>
+          </w:p>
+        </w:tc>
+        <w:tc>
+          <w:tcPr>
+            <w:tcW w:w="722" w:type="pct"/>
+            <w:gridSpan w:val="3"/>
+            <w:shd w:val="clear" w:color="auto" w:fill="auto"/>
+          </w:tcPr>
+          <w:p>
+            <w:pPr>
+              <w:rPr>
+                <w:sz w:val="20"/>
+              </w:rPr>
+            </w:pPr>
+            <w:r>
+              <w:rPr>
+                <w:sz w:val="20"/>
+              </w:rPr>
+              <w:t>C:\Users\thevc\Documents\my work\github\thevckit-dotnet\Inventory Kwok\InventoryApp\InventoryApp\bin\Debug\Ведомость инвентаризации.docx</w:t>
+            </w:r>
+          </w:p>
+        </w:tc>
+        <w:tc>
+          <w:tcPr>
+            <w:tcW w:w="285" w:type="pct"/>
+            <w:gridSpan w:val="2"/>
+            <w:shd w:val="clear" w:color="auto" w:fill="auto"/>
+          </w:tcPr>
+          <w:p>
+            <w:pPr>
+              <w:rPr>
+                <w:sz w:val="20"/>
+              </w:rPr>
+            </w:pPr>
+            <w:r>
+              <w:rPr>
+                <w:sz w:val="20"/>
+              </w:rPr>
               <w:t>Рабочее</w:t>
             </w:r>
           </w:p>
         </w:tc>
         <w:tc>
           <w:tcPr>
-            <w:tcW w:w="585" w:type="dxa"/>
-            <w:shd w:val="clear" w:color="auto" w:fill="auto"/>
-          </w:tcPr>
-          <w:p>
-            <w:r>
-              <w:t>9938</w:t>
-            </w:r>
-          </w:p>
-        </w:tc>
-        <w:tc>
-          <w:tcPr>
-            <w:tcW w:w="585" w:type="dxa"/>
-            <w:shd w:val="clear" w:color="auto" w:fill="auto"/>
-          </w:tcPr>
-          <w:p>
-            <w:r>
+            <w:tcW w:w="250" w:type="pct"/>
+            <w:gridSpan w:val="2"/>
+            <w:shd w:val="clear" w:color="auto" w:fill="auto"/>
+          </w:tcPr>
+          <w:p>
+            <w:pPr>
+              <w:rPr>
+                <w:sz w:val="20"/>
+              </w:rPr>
+            </w:pPr>
+            <w:r>
+              <w:rPr>
+                <w:sz w:val="20"/>
+              </w:rPr>
+              <w:t>887678</w:t>
+            </w:r>
+          </w:p>
+        </w:tc>
+        <w:tc>
+          <w:tcPr>
+            <w:tcW w:w="296" w:type="pct"/>
+            <w:gridSpan w:val="2"/>
+            <w:shd w:val="clear" w:color="auto" w:fill="auto"/>
+          </w:tcPr>
+          <w:p>
+            <w:pPr>
+              <w:rPr>
+                <w:sz w:val="20"/>
+              </w:rPr>
+            </w:pPr>
+            <w:r>
+              <w:rPr>
+                <w:sz w:val="20"/>
+              </w:rPr>
               <w:t>1/22/2022 12:00:00 AM</w:t>
             </w:r>
           </w:p>
         </w:tc>
         <w:tc>
           <w:tcPr>
-            <w:tcW w:w="585" w:type="dxa"/>
-            <w:shd w:val="clear" w:color="auto" w:fill="auto"/>
-          </w:tcPr>
-          <w:p>
-            <w:r>
-              <w:t>Васильев В.А.</w:t>
-            </w:r>
-          </w:p>
-        </w:tc>
-        <w:tc>
-          <w:tcPr>
-            <w:tcW w:w="585" w:type="dxa"/>
-            <w:shd w:val="clear" w:color="auto" w:fill="auto"/>
-          </w:tcPr>
-          <w:p>
-            <w:r>
-              <w:t>30000.00</w:t>
-            </w:r>
-          </w:p>
-        </w:tc>
-        <w:tc>
-          <w:tcPr>
-            <w:tcW w:w="585" w:type="dxa"/>
-            <w:shd w:val="clear" w:color="auto" w:fill="auto"/>
-          </w:tcPr>
-          <w:p/>
+            <w:tcW w:w="332" w:type="pct"/>
+            <w:gridSpan w:val="2"/>
+            <w:shd w:val="clear" w:color="auto" w:fill="auto"/>
+          </w:tcPr>
+          <w:p>
+            <w:pPr>
+              <w:rPr>
+                <w:sz w:val="20"/>
+              </w:rPr>
+            </w:pPr>
+            <w:r>
+              <w:rPr>
+                <w:sz w:val="20"/>
+              </w:rPr>
+              <w:t>Иванов И.А.</w:t>
+            </w:r>
+          </w:p>
+        </w:tc>
+        <w:tc>
+          <w:tcPr>
+            <w:tcW w:w="191" w:type="pct"/>
+            <w:shd w:val="clear" w:color="auto" w:fill="auto"/>
+          </w:tcPr>
+          <w:p>
+            <w:pPr>
+              <w:rPr>
+                <w:sz w:val="20"/>
+              </w:rPr>
+            </w:pPr>
+            <w:r>
+              <w:rPr>
+                <w:sz w:val="20"/>
+              </w:rPr>
+              <w:t>900000.00</w:t>
+            </w:r>
+          </w:p>
         </w:tc>
       </w:tr>
     </w:tbl>

</xml_diff>